<commit_message>
update k8s pmem-csi document.
</commit_message>
<xml_diff>
--- a/kubernetes/Pmem-csi Setup.docx
+++ b/kubernetes/Pmem-csi Setup.docx
@@ -36,7 +36,6 @@
           <w:shd w:val="pct15" w:color="auto" w:fill="FFFFFF"/>
         </w:rPr>
       </w:pPr>
-      <w:bookmarkStart w:id="0" w:name="_GoBack"/>
       <w:r>
         <w:rPr>
           <w:shd w:val="pct15" w:color="auto" w:fill="FFFFFF"/>
@@ -235,7 +234,6 @@
         <w:t>kubectl create -f deploy/kubernetes-1.17/pmem-csi-direct.yaml</w:t>
       </w:r>
     </w:p>
-    <w:bookmarkEnd w:id="0"/>
     <w:p/>
     <w:p/>
     <w:p>
@@ -1005,7 +1003,229 @@
         </w:r>
       </w:hyperlink>
     </w:p>
+    <w:p>
+      <w:pPr>
+        <w:widowControl/>
+        <w:rPr>
+          <w:color w:val="2E74B5" w:themeColor="accent1" w:themeShade="BF"/>
+        </w:rPr>
+      </w:pPr>
+      <w:r>
+        <w:rPr>
+          <w:color w:val="2E74B5" w:themeColor="accent1" w:themeShade="BF"/>
+        </w:rPr>
+        <w:t>Or:</w:t>
+      </w:r>
+    </w:p>
+    <w:p>
+      <w:pPr>
+        <w:widowControl/>
+        <w:rPr>
+          <w:color w:val="2E74B5" w:themeColor="accent1" w:themeShade="BF"/>
+          <w:sz w:val="18"/>
+          <w:shd w:val="pct15" w:color="auto" w:fill="FFFFFF"/>
+        </w:rPr>
+      </w:pPr>
+      <w:r>
+        <w:rPr>
+          <w:color w:val="2E74B5" w:themeColor="accent1" w:themeShade="BF"/>
+          <w:sz w:val="18"/>
+          <w:shd w:val="pct15" w:color="auto" w:fill="FFFFFF"/>
+        </w:rPr>
+        <w:t>$ pvscan</w:t>
+      </w:r>
+    </w:p>
+    <w:p>
+      <w:pPr>
+        <w:widowControl/>
+        <w:rPr>
+          <w:color w:val="2E74B5" w:themeColor="accent1" w:themeShade="BF"/>
+          <w:sz w:val="18"/>
+          <w:shd w:val="pct15" w:color="auto" w:fill="FFFFFF"/>
+        </w:rPr>
+      </w:pPr>
+      <w:r>
+        <w:rPr>
+          <w:color w:val="2E74B5" w:themeColor="accent1" w:themeShade="BF"/>
+          <w:sz w:val="18"/>
+          <w:shd w:val="pct15" w:color="auto" w:fill="FFFFFF"/>
+        </w:rPr>
+        <w:t xml:space="preserve">  WARNING: Device for PV hRXLi7-TmYI-DlkR-AW0l-UNv2-EpPq-bRW0J2 not found or rejected by a filte</w:t>
+      </w:r>
+    </w:p>
+    <w:p>
+      <w:pPr>
+        <w:widowControl/>
+        <w:rPr>
+          <w:color w:val="2E74B5" w:themeColor="accent1" w:themeShade="BF"/>
+          <w:sz w:val="18"/>
+          <w:shd w:val="pct15" w:color="auto" w:fill="FFFFFF"/>
+        </w:rPr>
+      </w:pPr>
+      <w:r>
+        <w:rPr>
+          <w:color w:val="2E74B5" w:themeColor="accent1" w:themeShade="BF"/>
+          <w:sz w:val="18"/>
+          <w:shd w:val="pct15" w:color="auto" w:fill="FFFFFF"/>
+        </w:rPr>
+        <w:t xml:space="preserve">  WARNING: Device for PV W8gi1y-Pyxh-GYfx-6ebv-1Gnn-0Zzx-svpuuJ not found or rejected by a filte</w:t>
+      </w:r>
+    </w:p>
+    <w:p>
+      <w:pPr>
+        <w:widowControl/>
+        <w:rPr>
+          <w:color w:val="2E74B5" w:themeColor="accent1" w:themeShade="BF"/>
+          <w:sz w:val="18"/>
+          <w:shd w:val="pct15" w:color="auto" w:fill="FFFFFF"/>
+        </w:rPr>
+      </w:pPr>
+      <w:r>
+        <w:rPr>
+          <w:color w:val="2E74B5" w:themeColor="accent1" w:themeShade="BF"/>
+          <w:sz w:val="18"/>
+          <w:shd w:val="pct15" w:color="auto" w:fill="FFFFFF"/>
+        </w:rPr>
+        <w:t xml:space="preserve">  PV /dev/pmem0.1   VG ndbus0region0fsdax   lvm2 [&lt;124.00 GiB / &lt;116.00 GiB free]</w:t>
+      </w:r>
+    </w:p>
+    <w:p>
+      <w:pPr>
+        <w:widowControl/>
+        <w:rPr>
+          <w:color w:val="2E74B5" w:themeColor="accent1" w:themeShade="BF"/>
+          <w:sz w:val="18"/>
+          <w:shd w:val="pct15" w:color="auto" w:fill="FFFFFF"/>
+        </w:rPr>
+      </w:pPr>
+      <w:r>
+        <w:rPr>
+          <w:color w:val="2E74B5" w:themeColor="accent1" w:themeShade="BF"/>
+          <w:sz w:val="18"/>
+          <w:shd w:val="pct15" w:color="auto" w:fill="FFFFFF"/>
+        </w:rPr>
+        <w:t xml:space="preserve">  PV [unknown]      VG ndbus0region0fsdax   lvm2 [1020.00 MiB / 1020.00 MiB free]</w:t>
+      </w:r>
+    </w:p>
+    <w:p>
+      <w:pPr>
+        <w:widowControl/>
+        <w:rPr>
+          <w:color w:val="2E74B5" w:themeColor="accent1" w:themeShade="BF"/>
+          <w:sz w:val="18"/>
+          <w:shd w:val="pct15" w:color="auto" w:fill="FFFFFF"/>
+        </w:rPr>
+      </w:pPr>
+      <w:r>
+        <w:rPr>
+          <w:color w:val="2E74B5" w:themeColor="accent1" w:themeShade="BF"/>
+          <w:sz w:val="18"/>
+          <w:shd w:val="pct15" w:color="auto" w:fill="FFFFFF"/>
+        </w:rPr>
+        <w:t xml:space="preserve">  PV [unknown]      VG ndbus0region0fsdax   lvm2 [1020.00 MiB / 1020.00 MiB free]</w:t>
+      </w:r>
+    </w:p>
+    <w:p>
+      <w:pPr>
+        <w:widowControl/>
+        <w:rPr>
+          <w:color w:val="2E74B5" w:themeColor="accent1" w:themeShade="BF"/>
+          <w:sz w:val="18"/>
+        </w:rPr>
+      </w:pPr>
+      <w:r>
+        <w:rPr>
+          <w:color w:val="2E74B5" w:themeColor="accent1" w:themeShade="BF"/>
+          <w:sz w:val="18"/>
+        </w:rPr>
+        <w:t>Then,</w:t>
+      </w:r>
+    </w:p>
+    <w:p>
+      <w:pPr>
+        <w:widowControl/>
+        <w:rPr>
+          <w:color w:val="2E74B5" w:themeColor="accent1" w:themeShade="BF"/>
+          <w:sz w:val="18"/>
+        </w:rPr>
+      </w:pPr>
+      <w:r>
+        <w:rPr>
+          <w:color w:val="2E74B5" w:themeColor="accent1" w:themeShade="BF"/>
+          <w:sz w:val="18"/>
+        </w:rPr>
+        <w:t>vgreduce –removemissing &lt;VG&gt;</w:t>
+      </w:r>
+    </w:p>
+    <w:p>
+      <w:pPr>
+        <w:widowControl/>
+        <w:rPr>
+          <w:color w:val="2E74B5" w:themeColor="accent1" w:themeShade="BF"/>
+          <w:sz w:val="18"/>
+        </w:rPr>
+      </w:pPr>
+      <w:r>
+        <w:rPr>
+          <w:color w:val="2E74B5" w:themeColor="accent1" w:themeShade="BF"/>
+          <w:sz w:val="18"/>
+        </w:rPr>
+        <w:t xml:space="preserve">Ex: </w:t>
+      </w:r>
+      <w:r>
+        <w:rPr>
+          <w:color w:val="2E74B5" w:themeColor="accent1" w:themeShade="BF"/>
+          <w:sz w:val="18"/>
+          <w:shd w:val="pct15" w:color="auto" w:fill="FFFFFF"/>
+        </w:rPr>
+        <w:t>v</w:t>
+      </w:r>
+      <w:r>
+        <w:rPr>
+          <w:color w:val="2E74B5" w:themeColor="accent1" w:themeShade="BF"/>
+          <w:sz w:val="18"/>
+          <w:shd w:val="pct15" w:color="auto" w:fill="FFFFFF"/>
+        </w:rPr>
+        <w:t>greduce –removemissing ndbus0region0fsdax</w:t>
+      </w:r>
+    </w:p>
+    <w:p>
+      <w:bookmarkStart w:id="0" w:name="_GoBack"/>
+      <w:bookmarkEnd w:id="0"/>
+    </w:p>
     <w:p/>
+    <w:p>
+      <w:pPr>
+        <w:rPr>
+          <w:shd w:val="pct15" w:color="auto" w:fill="FFFFFF"/>
+        </w:rPr>
+      </w:pPr>
+      <w:r>
+        <w:rPr>
+          <w:shd w:val="pct15" w:color="auto" w:fill="FFFFFF"/>
+        </w:rPr>
+        <w:t>kubectl get nodes --show-labels</w:t>
+      </w:r>
+    </w:p>
+    <w:p>
+      <w:r>
+        <w:rPr>
+          <w:rFonts w:hint="eastAsia"/>
+        </w:rPr>
+        <w:t>*check whether the node with pmem is labeled</w:t>
+      </w:r>
+      <w:r>
+        <w:t>:</w:t>
+      </w:r>
+    </w:p>
+    <w:p>
+      <w:pPr>
+        <w:ind w:firstLineChars="100" w:firstLine="240"/>
+      </w:pPr>
+      <w:r>
+        <w:t>pmem-csi.intel.com/node=&lt;NODE-NAME&gt;,storage=pmem</w:t>
+      </w:r>
+    </w:p>
     <w:p/>
     <w:p>
       <w:pPr>
@@ -1017,46 +1237,12 @@
         <w:rPr>
           <w:shd w:val="pct15" w:color="auto" w:fill="FFFFFF"/>
         </w:rPr>
-        <w:t>kubectl get nodes --show-labels</w:t>
-      </w:r>
-    </w:p>
-    <w:p>
-      <w:r>
-        <w:rPr>
-          <w:rFonts w:hint="eastAsia"/>
-        </w:rPr>
-        <w:t>*check whether the node with pmem is labeled</w:t>
-      </w:r>
-      <w:r>
-        <w:t>:</w:t>
-      </w:r>
-    </w:p>
-    <w:p>
-      <w:pPr>
-        <w:ind w:firstLineChars="100" w:firstLine="240"/>
-      </w:pPr>
-      <w:r>
-        <w:t>pmem-csi.intel.com/node=&lt;NODE-NAME&gt;,storage=pmem</w:t>
-      </w:r>
-    </w:p>
-    <w:p/>
-    <w:p>
-      <w:pPr>
-        <w:rPr>
-          <w:shd w:val="pct15" w:color="auto" w:fill="FFFFFF"/>
-        </w:rPr>
-      </w:pPr>
-      <w:r>
-        <w:rPr>
-          <w:shd w:val="pct15" w:color="auto" w:fill="FFFFFF"/>
-        </w:rPr>
         <w:t>kubectl create -f deploy/kubernetes-1.17/pmem-storageclass-ext4.yaml</w:t>
       </w:r>
     </w:p>
     <w:p>
       <w:pPr>
         <w:rPr>
-          <w:rFonts w:hint="eastAsia"/>
           <w:shd w:val="pct15" w:color="auto" w:fill="FFFFFF"/>
         </w:rPr>
       </w:pPr>

</xml_diff>